<commit_message>
Version finale du TP1
</commit_message>
<xml_diff>
--- a/INF3080_Tp1_A2020.docx
+++ b/INF3080_Tp1_A2020.docx
@@ -99,10 +99,7 @@
         <w:t>Raphaël Jacob-Simard : JACR26038907</w:t>
       </w:r>
     </w:p>
-    <w:p>
-      <w:bookmarkStart w:id="0" w:name="_GoBack"/>
-      <w:bookmarkEnd w:id="0"/>
-    </w:p>
+    <w:p/>
     <w:p/>
     <w:p/>
     <w:p/>
@@ -180,13 +177,35 @@
           <w:i/>
         </w:rPr>
       </w:pPr>
-      <w:r>
+    </w:p>
+    <w:p>
+      <w:pPr>
         <w:rPr>
           <w:i/>
         </w:rPr>
-        <w:lastRenderedPageBreak/>
+      </w:pPr>
+    </w:p>
+    <w:p>
+      <w:pPr>
+        <w:rPr>
+          <w:i/>
+        </w:rPr>
+      </w:pPr>
+      <w:r>
+        <w:rPr>
+          <w:i/>
+        </w:rPr>
         <w:t>Schéma relationnel</w:t>
       </w:r>
+    </w:p>
+    <w:p>
+      <w:pPr>
+        <w:rPr>
+          <w:i/>
+        </w:rPr>
+      </w:pPr>
+      <w:bookmarkStart w:id="0" w:name="_GoBack"/>
+      <w:bookmarkEnd w:id="0"/>
     </w:p>
     <w:p>
       <w:r>
@@ -247,12 +266,92 @@
           <w:szCs w:val="52"/>
         </w:rPr>
       </w:pPr>
-      <w:r>
+    </w:p>
+    <w:p>
+      <w:pPr>
+        <w:pStyle w:val="Titre"/>
         <w:rPr>
           <w:rFonts w:asciiTheme="minorHAnsi" w:hAnsiTheme="minorHAnsi" w:cstheme="minorHAnsi"/>
           <w:sz w:val="52"/>
           <w:szCs w:val="52"/>
         </w:rPr>
+      </w:pPr>
+    </w:p>
+    <w:p>
+      <w:pPr>
+        <w:pStyle w:val="Titre"/>
+        <w:rPr>
+          <w:rFonts w:asciiTheme="minorHAnsi" w:hAnsiTheme="minorHAnsi" w:cstheme="minorHAnsi"/>
+          <w:sz w:val="52"/>
+          <w:szCs w:val="52"/>
+        </w:rPr>
+      </w:pPr>
+    </w:p>
+    <w:p>
+      <w:pPr>
+        <w:pStyle w:val="Titre"/>
+        <w:rPr>
+          <w:rFonts w:asciiTheme="minorHAnsi" w:hAnsiTheme="minorHAnsi" w:cstheme="minorHAnsi"/>
+          <w:sz w:val="52"/>
+          <w:szCs w:val="52"/>
+        </w:rPr>
+      </w:pPr>
+    </w:p>
+    <w:p>
+      <w:pPr>
+        <w:pStyle w:val="Titre"/>
+        <w:rPr>
+          <w:rFonts w:asciiTheme="minorHAnsi" w:hAnsiTheme="minorHAnsi" w:cstheme="minorHAnsi"/>
+          <w:sz w:val="52"/>
+          <w:szCs w:val="52"/>
+        </w:rPr>
+      </w:pPr>
+    </w:p>
+    <w:p>
+      <w:pPr>
+        <w:pStyle w:val="Titre"/>
+        <w:rPr>
+          <w:rFonts w:asciiTheme="minorHAnsi" w:hAnsiTheme="minorHAnsi" w:cstheme="minorHAnsi"/>
+          <w:sz w:val="52"/>
+          <w:szCs w:val="52"/>
+        </w:rPr>
+      </w:pPr>
+    </w:p>
+    <w:p>
+      <w:pPr>
+        <w:pStyle w:val="Titre"/>
+        <w:rPr>
+          <w:rFonts w:asciiTheme="minorHAnsi" w:hAnsiTheme="minorHAnsi" w:cstheme="minorHAnsi"/>
+          <w:sz w:val="52"/>
+          <w:szCs w:val="52"/>
+        </w:rPr>
+      </w:pPr>
+    </w:p>
+    <w:p>
+      <w:pPr>
+        <w:pStyle w:val="Titre"/>
+        <w:rPr>
+          <w:rFonts w:asciiTheme="minorHAnsi" w:hAnsiTheme="minorHAnsi" w:cstheme="minorHAnsi"/>
+          <w:sz w:val="52"/>
+          <w:szCs w:val="52"/>
+        </w:rPr>
+      </w:pPr>
+    </w:p>
+    <w:p>
+      <w:pPr>
+        <w:pStyle w:val="Titre"/>
+        <w:rPr>
+          <w:rFonts w:asciiTheme="minorHAnsi" w:hAnsiTheme="minorHAnsi" w:cstheme="minorHAnsi"/>
+          <w:sz w:val="52"/>
+          <w:szCs w:val="52"/>
+        </w:rPr>
+      </w:pPr>
+      <w:r>
+        <w:rPr>
+          <w:rFonts w:asciiTheme="minorHAnsi" w:hAnsiTheme="minorHAnsi" w:cstheme="minorHAnsi"/>
+          <w:sz w:val="52"/>
+          <w:szCs w:val="52"/>
+        </w:rPr>
         <w:t>2.2 Liste des index</w:t>
       </w:r>
     </w:p>
@@ -262,6 +361,19 @@
           <w:rFonts w:cstheme="minorHAnsi"/>
         </w:rPr>
       </w:pPr>
+    </w:p>
+    <w:p>
+      <w:pPr>
+        <w:rPr>
+          <w:rFonts w:cstheme="minorHAnsi"/>
+        </w:rPr>
+      </w:pPr>
+      <w:r>
+        <w:rPr>
+          <w:rFonts w:cstheme="minorHAnsi"/>
+        </w:rPr>
+        <w:t>Il n’y a pas de clés candidates additionnelles puisque toutes les clés primaires sont des clés artificielles ce qui veut dire qu’il n’y avait pas de clés candidates.</w:t>
+      </w:r>
     </w:p>
     <w:p>
       <w:pPr>
@@ -1374,6 +1486,7 @@
           <w:sz w:val="22"/>
           <w:szCs w:val="22"/>
         </w:rPr>
+        <w:lastRenderedPageBreak/>
         <w:t>Chèque :</w:t>
       </w:r>
     </w:p>
@@ -1618,11 +1731,20 @@
           <w:lang w:eastAsia="fr-CA"/>
         </w:rPr>
       </w:pPr>
-      <w:r>
+    </w:p>
+    <w:p>
+      <w:pPr>
+        <w:pStyle w:val="Titre"/>
         <w:rPr>
           <w:rFonts w:eastAsia="Times New Roman"/>
           <w:lang w:eastAsia="fr-CA"/>
         </w:rPr>
+      </w:pPr>
+      <w:r>
+        <w:rPr>
+          <w:rFonts w:eastAsia="Times New Roman"/>
+          <w:lang w:eastAsia="fr-CA"/>
+        </w:rPr>
         <w:t>Liste des liens associatifs</w:t>
       </w:r>
     </w:p>
@@ -2492,7 +2614,6 @@
         </w:rPr>
       </w:pPr>
     </w:p>
-    <w:p/>
     <w:p/>
     <w:sectPr>
       <w:pgSz w:w="12240" w:h="15840"/>
@@ -3358,6 +3479,17 @@
       <w:szCs w:val="24"/>
     </w:rPr>
   </w:style>
+  <w:style w:type="character" w:styleId="Lienhypertexte">
+    <w:name w:val="Hyperlink"/>
+    <w:basedOn w:val="Policepardfaut"/>
+    <w:uiPriority w:val="99"/>
+    <w:unhideWhenUsed/>
+    <w:rsid w:val="000161B8"/>
+    <w:rPr>
+      <w:color w:val="0000FF" w:themeColor="hyperlink"/>
+      <w:u w:val="single"/>
+    </w:rPr>
+  </w:style>
 </w:styles>
 </file>
 
@@ -3628,6 +3760,17 @@
     <w:rPr>
       <w:sz w:val="24"/>
       <w:szCs w:val="24"/>
+    </w:rPr>
+  </w:style>
+  <w:style w:type="character" w:styleId="Lienhypertexte">
+    <w:name w:val="Hyperlink"/>
+    <w:basedOn w:val="Policepardfaut"/>
+    <w:uiPriority w:val="99"/>
+    <w:unhideWhenUsed/>
+    <w:rsid w:val="000161B8"/>
+    <w:rPr>
+      <w:color w:val="0000FF" w:themeColor="hyperlink"/>
+      <w:u w:val="single"/>
     </w:rPr>
   </w:style>
 </w:styles>

</xml_diff>